<commit_message>
updated code using correct version of torch gather
</commit_message>
<xml_diff>
--- a/Homework7/homework7.docx
+++ b/Homework7/homework7.docx
@@ -22,13 +22,22 @@
     </w:p>
     <w:p>
       <w:r>
-        <w:t>Training loss and rew</w:t>
+        <w:t>R</w:t>
+      </w:r>
+      <w:r>
+        <w:t>ew</w:t>
       </w:r>
       <w:r>
         <w:t>ar</w:t>
       </w:r>
       <w:r>
-        <w:t>ds:</w:t>
+        <w:t>ds</w:t>
+      </w:r>
+      <w:r>
+        <w:t xml:space="preserve"> and training loss</w:t>
+      </w:r>
+      <w:r>
+        <w:t>:</w:t>
       </w:r>
     </w:p>
     <w:p>
@@ -38,9 +47,9 @@
         </w:rPr>
         <w:drawing>
           <wp:inline distT="0" distB="0" distL="0" distR="0">
-            <wp:extent cx="2815103" cy="2034335"/>
-            <wp:effectExtent l="0" t="0" r="4445" b="0"/>
-            <wp:docPr id="1283175670" name="Picture 1"/>
+            <wp:extent cx="2854295" cy="2063691"/>
+            <wp:effectExtent l="0" t="0" r="3810" b="0"/>
+            <wp:docPr id="2063086522" name="Picture 11"/>
             <wp:cNvGraphicFramePr>
               <a:graphicFrameLocks xmlns:a="http://schemas.openxmlformats.org/drawingml/2006/main" noChangeAspect="1"/>
             </wp:cNvGraphicFramePr>
@@ -48,7 +57,7 @@
               <a:graphicData uri="http://schemas.openxmlformats.org/drawingml/2006/picture">
                 <pic:pic xmlns:pic="http://schemas.openxmlformats.org/drawingml/2006/picture">
                   <pic:nvPicPr>
-                    <pic:cNvPr id="0" name="Picture 1"/>
+                    <pic:cNvPr id="0" name="Picture 21"/>
                     <pic:cNvPicPr>
                       <a:picLocks noChangeAspect="1" noChangeArrowheads="1"/>
                     </pic:cNvPicPr>
@@ -69,7 +78,7 @@
                   <pic:spPr bwMode="auto">
                     <a:xfrm>
                       <a:off x="0" y="0"/>
-                      <a:ext cx="2874857" cy="2077516"/>
+                      <a:ext cx="2901335" cy="2097701"/>
                     </a:xfrm>
                     <a:prstGeom prst="rect">
                       <a:avLst/>
@@ -91,9 +100,9 @@
         </w:rPr>
         <w:drawing>
           <wp:inline distT="0" distB="0" distL="0" distR="0">
-            <wp:extent cx="2627354" cy="1966947"/>
-            <wp:effectExtent l="0" t="0" r="1905" b="1905"/>
-            <wp:docPr id="612718621" name="Picture 2"/>
+            <wp:extent cx="2750368" cy="2059536"/>
+            <wp:effectExtent l="0" t="0" r="5715" b="0"/>
+            <wp:docPr id="1030713224" name="Picture 12"/>
             <wp:cNvGraphicFramePr>
               <a:graphicFrameLocks xmlns:a="http://schemas.openxmlformats.org/drawingml/2006/main" noChangeAspect="1"/>
             </wp:cNvGraphicFramePr>
@@ -101,7 +110,7 @@
               <a:graphicData uri="http://schemas.openxmlformats.org/drawingml/2006/picture">
                 <pic:pic xmlns:pic="http://schemas.openxmlformats.org/drawingml/2006/picture">
                   <pic:nvPicPr>
-                    <pic:cNvPr id="0" name="Picture 3"/>
+                    <pic:cNvPr id="0" name="Picture 23"/>
                     <pic:cNvPicPr>
                       <a:picLocks noChangeAspect="1" noChangeArrowheads="1"/>
                     </pic:cNvPicPr>
@@ -122,7 +131,7 @@
                   <pic:spPr bwMode="auto">
                     <a:xfrm>
                       <a:off x="0" y="0"/>
-                      <a:ext cx="2659119" cy="1990727"/>
+                      <a:ext cx="2775140" cy="2078086"/>
                     </a:xfrm>
                     <a:prstGeom prst="rect">
                       <a:avLst/>
@@ -154,9 +163,9 @@
         </w:rPr>
         <w:drawing>
           <wp:inline distT="0" distB="0" distL="0" distR="0">
-            <wp:extent cx="2534381" cy="1907741"/>
-            <wp:effectExtent l="0" t="0" r="5715" b="0"/>
-            <wp:docPr id="612122227" name="Picture 3"/>
+            <wp:extent cx="2570507" cy="1905713"/>
+            <wp:effectExtent l="0" t="0" r="0" b="0"/>
+            <wp:docPr id="1635319953" name="Picture 13"/>
             <wp:cNvGraphicFramePr>
               <a:graphicFrameLocks xmlns:a="http://schemas.openxmlformats.org/drawingml/2006/main" noChangeAspect="1"/>
             </wp:cNvGraphicFramePr>
@@ -164,7 +173,7 @@
               <a:graphicData uri="http://schemas.openxmlformats.org/drawingml/2006/picture">
                 <pic:pic xmlns:pic="http://schemas.openxmlformats.org/drawingml/2006/picture">
                   <pic:nvPicPr>
-                    <pic:cNvPr id="0" name="Picture 5"/>
+                    <pic:cNvPr id="0" name="Picture 25"/>
                     <pic:cNvPicPr>
                       <a:picLocks noChangeAspect="1" noChangeArrowheads="1"/>
                     </pic:cNvPicPr>
@@ -185,7 +194,7 @@
                   <pic:spPr bwMode="auto">
                     <a:xfrm>
                       <a:off x="0" y="0"/>
-                      <a:ext cx="2607892" cy="1963076"/>
+                      <a:ext cx="2596682" cy="1925119"/>
                     </a:xfrm>
                     <a:prstGeom prst="rect">
                       <a:avLst/>
@@ -201,6 +210,9 @@
           </wp:inline>
         </w:drawing>
       </w:r>
+      <w:r>
+        <w:t>avg = -166</w:t>
+      </w:r>
     </w:p>
     <w:p>
       <w:r>
@@ -209,9 +221,9 @@
         </w:rPr>
         <w:drawing>
           <wp:inline distT="0" distB="0" distL="0" distR="0">
-            <wp:extent cx="2381387" cy="2328313"/>
+            <wp:extent cx="2595051" cy="2546646"/>
             <wp:effectExtent l="0" t="0" r="0" b="0"/>
-            <wp:docPr id="1250447292" name="Picture 12"/>
+            <wp:docPr id="1196011411" name="Picture 14"/>
             <wp:cNvGraphicFramePr>
               <a:graphicFrameLocks xmlns:a="http://schemas.openxmlformats.org/drawingml/2006/main" noChangeAspect="1"/>
             </wp:cNvGraphicFramePr>
@@ -219,7 +231,7 @@
               <a:graphicData uri="http://schemas.openxmlformats.org/drawingml/2006/picture">
                 <pic:pic xmlns:pic="http://schemas.openxmlformats.org/drawingml/2006/picture">
                   <pic:nvPicPr>
-                    <pic:cNvPr id="0" name="Picture 23"/>
+                    <pic:cNvPr id="0" name="Picture 27"/>
                     <pic:cNvPicPr>
                       <a:picLocks noChangeAspect="1" noChangeArrowheads="1"/>
                     </pic:cNvPicPr>
@@ -240,7 +252,7 @@
                   <pic:spPr bwMode="auto">
                     <a:xfrm>
                       <a:off x="0" y="0"/>
-                      <a:ext cx="2395795" cy="2342399"/>
+                      <a:ext cx="2632841" cy="2583732"/>
                     </a:xfrm>
                     <a:prstGeom prst="rect">
                       <a:avLst/>
@@ -282,9 +294,9 @@
         </w:rPr>
         <w:drawing>
           <wp:inline distT="0" distB="0" distL="0" distR="0">
-            <wp:extent cx="2447171" cy="1768447"/>
-            <wp:effectExtent l="0" t="0" r="4445" b="0"/>
-            <wp:docPr id="103334945" name="Picture 4"/>
+            <wp:extent cx="2550181" cy="1828800"/>
+            <wp:effectExtent l="0" t="0" r="2540" b="0"/>
+            <wp:docPr id="1061939889" name="Picture 15"/>
             <wp:cNvGraphicFramePr>
               <a:graphicFrameLocks xmlns:a="http://schemas.openxmlformats.org/drawingml/2006/main" noChangeAspect="1"/>
             </wp:cNvGraphicFramePr>
@@ -292,7 +304,7 @@
               <a:graphicData uri="http://schemas.openxmlformats.org/drawingml/2006/picture">
                 <pic:pic xmlns:pic="http://schemas.openxmlformats.org/drawingml/2006/picture">
                   <pic:nvPicPr>
-                    <pic:cNvPr id="0" name="Picture 7"/>
+                    <pic:cNvPr id="0" name="Picture 29"/>
                     <pic:cNvPicPr>
                       <a:picLocks noChangeAspect="1" noChangeArrowheads="1"/>
                     </pic:cNvPicPr>
@@ -313,7 +325,7 @@
                   <pic:spPr bwMode="auto">
                     <a:xfrm>
                       <a:off x="0" y="0"/>
-                      <a:ext cx="2495241" cy="1803185"/>
+                      <a:ext cx="2580816" cy="1850769"/>
                     </a:xfrm>
                     <a:prstGeom prst="rect">
                       <a:avLst/>
@@ -335,9 +347,9 @@
         </w:rPr>
         <w:drawing>
           <wp:inline distT="0" distB="0" distL="0" distR="0">
-            <wp:extent cx="2376148" cy="1778884"/>
+            <wp:extent cx="2368108" cy="1768979"/>
             <wp:effectExtent l="0" t="0" r="0" b="0"/>
-            <wp:docPr id="3282040" name="Picture 5"/>
+            <wp:docPr id="1506275783" name="Picture 16"/>
             <wp:cNvGraphicFramePr>
               <a:graphicFrameLocks xmlns:a="http://schemas.openxmlformats.org/drawingml/2006/main" noChangeAspect="1"/>
             </wp:cNvGraphicFramePr>
@@ -345,13 +357,13 @@
               <a:graphicData uri="http://schemas.openxmlformats.org/drawingml/2006/picture">
                 <pic:pic xmlns:pic="http://schemas.openxmlformats.org/drawingml/2006/picture">
                   <pic:nvPicPr>
-                    <pic:cNvPr id="0" name="Picture 9"/>
+                    <pic:cNvPr id="0" name="Picture 31"/>
                     <pic:cNvPicPr>
                       <a:picLocks noChangeAspect="1" noChangeArrowheads="1"/>
                     </pic:cNvPicPr>
                   </pic:nvPicPr>
                   <pic:blipFill>
-                    <a:blip r:embed="rId6">
+                    <a:blip r:embed="rId10">
                       <a:extLst>
                         <a:ext uri="{28A0092B-C50C-407E-A947-70E740481C1C}">
                           <a14:useLocalDpi xmlns:a14="http://schemas.microsoft.com/office/drawing/2010/main" val="0"/>
@@ -366,7 +378,7 @@
                   <pic:spPr bwMode="auto">
                     <a:xfrm>
                       <a:off x="0" y="0"/>
-                      <a:ext cx="2412251" cy="1805912"/>
+                      <a:ext cx="2385571" cy="1782024"/>
                     </a:xfrm>
                     <a:prstGeom prst="rect">
                       <a:avLst/>
@@ -394,9 +406,9 @@
         </w:rPr>
         <w:drawing>
           <wp:inline distT="0" distB="0" distL="0" distR="0">
-            <wp:extent cx="2401122" cy="1807432"/>
-            <wp:effectExtent l="0" t="0" r="0" b="0"/>
-            <wp:docPr id="1272822818" name="Picture 6"/>
+            <wp:extent cx="2435551" cy="1822457"/>
+            <wp:effectExtent l="0" t="0" r="3175" b="0"/>
+            <wp:docPr id="1344644465" name="Picture 17"/>
             <wp:cNvGraphicFramePr>
               <a:graphicFrameLocks xmlns:a="http://schemas.openxmlformats.org/drawingml/2006/main" noChangeAspect="1"/>
             </wp:cNvGraphicFramePr>
@@ -404,73 +416,7 @@
               <a:graphicData uri="http://schemas.openxmlformats.org/drawingml/2006/picture">
                 <pic:pic xmlns:pic="http://schemas.openxmlformats.org/drawingml/2006/picture">
                   <pic:nvPicPr>
-                    <pic:cNvPr id="0" name="Picture 11"/>
-                    <pic:cNvPicPr>
-                      <a:picLocks noChangeAspect="1" noChangeArrowheads="1"/>
-                    </pic:cNvPicPr>
-                  </pic:nvPicPr>
-                  <pic:blipFill>
-                    <a:blip r:embed="rId10" cstate="print">
-                      <a:extLst>
-                        <a:ext uri="{28A0092B-C50C-407E-A947-70E740481C1C}">
-                          <a14:useLocalDpi xmlns:a14="http://schemas.microsoft.com/office/drawing/2010/main" val="0"/>
-                        </a:ext>
-                      </a:extLst>
-                    </a:blip>
-                    <a:srcRect/>
-                    <a:stretch>
-                      <a:fillRect/>
-                    </a:stretch>
-                  </pic:blipFill>
-                  <pic:spPr bwMode="auto">
-                    <a:xfrm>
-                      <a:off x="0" y="0"/>
-                      <a:ext cx="2485789" cy="1871165"/>
-                    </a:xfrm>
-                    <a:prstGeom prst="rect">
-                      <a:avLst/>
-                    </a:prstGeom>
-                    <a:noFill/>
-                    <a:ln>
-                      <a:noFill/>
-                    </a:ln>
-                  </pic:spPr>
-                </pic:pic>
-              </a:graphicData>
-            </a:graphic>
-          </wp:inline>
-        </w:drawing>
-      </w:r>
-    </w:p>
-    <w:p>
-      <w:r>
-        <w:t>Value function (max q)</w:t>
-      </w:r>
-    </w:p>
-    <w:p>
-      <w:pPr>
-        <w:rPr>
-          <w:b/>
-          <w:bCs/>
-        </w:rPr>
-      </w:pPr>
-      <w:r>
-        <w:rPr>
-          <w:noProof/>
-        </w:rPr>
-        <w:drawing>
-          <wp:inline distT="0" distB="0" distL="0" distR="0">
-            <wp:extent cx="2795827" cy="2729321"/>
-            <wp:effectExtent l="0" t="0" r="0" b="1270"/>
-            <wp:docPr id="1590588112" name="Picture 7"/>
-            <wp:cNvGraphicFramePr>
-              <a:graphicFrameLocks xmlns:a="http://schemas.openxmlformats.org/drawingml/2006/main" noChangeAspect="1"/>
-            </wp:cNvGraphicFramePr>
-            <a:graphic xmlns:a="http://schemas.openxmlformats.org/drawingml/2006/main">
-              <a:graphicData uri="http://schemas.openxmlformats.org/drawingml/2006/picture">
-                <pic:pic xmlns:pic="http://schemas.openxmlformats.org/drawingml/2006/picture">
-                  <pic:nvPicPr>
-                    <pic:cNvPr id="0" name="Picture 13"/>
+                    <pic:cNvPr id="0" name="Picture 33"/>
                     <pic:cNvPicPr>
                       <a:picLocks noChangeAspect="1" noChangeArrowheads="1"/>
                     </pic:cNvPicPr>
@@ -491,7 +437,7 @@
                   <pic:spPr bwMode="auto">
                     <a:xfrm>
                       <a:off x="0" y="0"/>
-                      <a:ext cx="2810202" cy="2743354"/>
+                      <a:ext cx="2468266" cy="1846937"/>
                     </a:xfrm>
                     <a:prstGeom prst="rect">
                       <a:avLst/>
@@ -508,62 +454,30 @@
         </w:drawing>
       </w:r>
       <w:r>
+        <w:t xml:space="preserve"> avg = -177</w:t>
+      </w:r>
+    </w:p>
+    <w:p>
+      <w:r>
+        <w:t>Value function (max q)</w:t>
+      </w:r>
+    </w:p>
+    <w:p>
+      <w:pPr>
         <w:rPr>
           <w:b/>
           <w:bCs/>
         </w:rPr>
-        <w:t xml:space="preserve"> </w:t>
-      </w:r>
-    </w:p>
-    <w:p>
-      <w:pPr>
-        <w:rPr>
-          <w:b/>
-          <w:bCs/>
-        </w:rPr>
       </w:pPr>
-    </w:p>
-    <w:p>
-      <w:pPr>
-        <w:rPr>
-          <w:b/>
-          <w:bCs/>
-        </w:rPr>
-      </w:pPr>
-    </w:p>
-    <w:p>
-      <w:r>
-        <w:lastRenderedPageBreak/>
-        <w:t>DQN with target network updated every</w:t>
-      </w:r>
-      <w:r>
-        <w:t xml:space="preserve"> 20</w:t>
-      </w:r>
-      <w:r>
-        <w:t xml:space="preserve"> batch training step</w:t>
-      </w:r>
-      <w:r>
-        <w:t>s</w:t>
-      </w:r>
-      <w:r>
-        <w:br/>
-      </w:r>
-      <w:r>
-        <w:rPr>
-          <w:b/>
-          <w:bCs/>
-        </w:rPr>
-        <w:br/>
-      </w:r>
       <w:r>
         <w:rPr>
           <w:noProof/>
         </w:rPr>
         <w:drawing>
           <wp:inline distT="0" distB="0" distL="0" distR="0">
-            <wp:extent cx="2771264" cy="1986306"/>
-            <wp:effectExtent l="0" t="0" r="0" b="0"/>
-            <wp:docPr id="1803893339" name="Picture 8"/>
+            <wp:extent cx="2375731" cy="2331417"/>
+            <wp:effectExtent l="0" t="0" r="0" b="5715"/>
+            <wp:docPr id="328555010" name="Picture 18"/>
             <wp:cNvGraphicFramePr>
               <a:graphicFrameLocks xmlns:a="http://schemas.openxmlformats.org/drawingml/2006/main" noChangeAspect="1"/>
             </wp:cNvGraphicFramePr>
@@ -571,13 +485,13 @@
               <a:graphicData uri="http://schemas.openxmlformats.org/drawingml/2006/picture">
                 <pic:pic xmlns:pic="http://schemas.openxmlformats.org/drawingml/2006/picture">
                   <pic:nvPicPr>
-                    <pic:cNvPr id="0" name="Picture 15"/>
+                    <pic:cNvPr id="0" name="Picture 35"/>
                     <pic:cNvPicPr>
                       <a:picLocks noChangeAspect="1" noChangeArrowheads="1"/>
                     </pic:cNvPicPr>
                   </pic:nvPicPr>
                   <pic:blipFill>
-                    <a:blip r:embed="rId12">
+                    <a:blip r:embed="rId12" cstate="print">
                       <a:extLst>
                         <a:ext uri="{28A0092B-C50C-407E-A947-70E740481C1C}">
                           <a14:useLocalDpi xmlns:a14="http://schemas.microsoft.com/office/drawing/2010/main" val="0"/>
@@ -592,7 +506,7 @@
                   <pic:spPr bwMode="auto">
                     <a:xfrm>
                       <a:off x="0" y="0"/>
-                      <a:ext cx="2827045" cy="2026287"/>
+                      <a:ext cx="2411359" cy="2366380"/>
                     </a:xfrm>
                     <a:prstGeom prst="rect">
                       <a:avLst/>
@@ -609,7 +523,43 @@
         </w:drawing>
       </w:r>
       <w:r>
+        <w:rPr>
+          <w:b/>
+          <w:bCs/>
+        </w:rPr>
         <w:t xml:space="preserve"> </w:t>
+      </w:r>
+    </w:p>
+    <w:p>
+      <w:pPr>
+        <w:rPr>
+          <w:b/>
+          <w:bCs/>
+        </w:rPr>
+      </w:pPr>
+    </w:p>
+    <w:p>
+      <w:pPr>
+        <w:rPr>
+          <w:b/>
+          <w:bCs/>
+        </w:rPr>
+      </w:pPr>
+    </w:p>
+    <w:p>
+      <w:r>
+        <w:lastRenderedPageBreak/>
+        <w:t>DQN with target network updated every 20 batch training steps</w:t>
+      </w:r>
+      <w:r>
+        <w:br/>
+      </w:r>
+      <w:r>
+        <w:rPr>
+          <w:b/>
+          <w:bCs/>
+        </w:rPr>
+        <w:br/>
       </w:r>
       <w:r>
         <w:rPr>
@@ -617,9 +567,9 @@
         </w:rPr>
         <w:drawing>
           <wp:inline distT="0" distB="0" distL="0" distR="0">
-            <wp:extent cx="2657681" cy="1987073"/>
-            <wp:effectExtent l="0" t="0" r="0" b="0"/>
-            <wp:docPr id="74515747" name="Picture 9"/>
+            <wp:extent cx="2700471" cy="1936577"/>
+            <wp:effectExtent l="0" t="0" r="5080" b="0"/>
+            <wp:docPr id="337760832" name="Picture 19"/>
             <wp:cNvGraphicFramePr>
               <a:graphicFrameLocks xmlns:a="http://schemas.openxmlformats.org/drawingml/2006/main" noChangeAspect="1"/>
             </wp:cNvGraphicFramePr>
@@ -627,7 +577,7 @@
               <a:graphicData uri="http://schemas.openxmlformats.org/drawingml/2006/picture">
                 <pic:pic xmlns:pic="http://schemas.openxmlformats.org/drawingml/2006/picture">
                   <pic:nvPicPr>
-                    <pic:cNvPr id="0" name="Picture 17"/>
+                    <pic:cNvPr id="0" name="Picture 37"/>
                     <pic:cNvPicPr>
                       <a:picLocks noChangeAspect="1" noChangeArrowheads="1"/>
                     </pic:cNvPicPr>
@@ -648,7 +598,7 @@
                   <pic:spPr bwMode="auto">
                     <a:xfrm>
                       <a:off x="0" y="0"/>
-                      <a:ext cx="2675229" cy="2000193"/>
+                      <a:ext cx="2735850" cy="1961948"/>
                     </a:xfrm>
                     <a:prstGeom prst="rect">
                       <a:avLst/>
@@ -664,23 +614,18 @@
           </wp:inline>
         </w:drawing>
       </w:r>
-    </w:p>
-    <w:p>
-      <w:pPr>
-        <w:rPr>
-          <w:b/>
-          <w:bCs/>
-        </w:rPr>
-      </w:pPr>
+      <w:r>
+        <w:t xml:space="preserve"> </w:t>
+      </w:r>
       <w:r>
         <w:rPr>
           <w:noProof/>
         </w:rPr>
         <w:drawing>
           <wp:inline distT="0" distB="0" distL="0" distR="0">
-            <wp:extent cx="2771140" cy="2088196"/>
+            <wp:extent cx="2555193" cy="1933437"/>
             <wp:effectExtent l="0" t="0" r="0" b="0"/>
-            <wp:docPr id="1552586639" name="Picture 10"/>
+            <wp:docPr id="1764428795" name="Picture 20"/>
             <wp:cNvGraphicFramePr>
               <a:graphicFrameLocks xmlns:a="http://schemas.openxmlformats.org/drawingml/2006/main" noChangeAspect="1"/>
             </wp:cNvGraphicFramePr>
@@ -688,7 +633,7 @@
               <a:graphicData uri="http://schemas.openxmlformats.org/drawingml/2006/picture">
                 <pic:pic xmlns:pic="http://schemas.openxmlformats.org/drawingml/2006/picture">
                   <pic:nvPicPr>
-                    <pic:cNvPr id="0" name="Picture 19"/>
+                    <pic:cNvPr id="0" name="Picture 39"/>
                     <pic:cNvPicPr>
                       <a:picLocks noChangeAspect="1" noChangeArrowheads="1"/>
                     </pic:cNvPicPr>
@@ -709,7 +654,7 @@
                   <pic:spPr bwMode="auto">
                     <a:xfrm>
                       <a:off x="0" y="0"/>
-                      <a:ext cx="2792485" cy="2104280"/>
+                      <a:ext cx="2586611" cy="1957210"/>
                     </a:xfrm>
                     <a:prstGeom prst="rect">
                       <a:avLst/>
@@ -725,22 +670,23 @@
           </wp:inline>
         </w:drawing>
       </w:r>
-      <w:r>
+    </w:p>
+    <w:p>
+      <w:pPr>
         <w:rPr>
           <w:b/>
           <w:bCs/>
         </w:rPr>
-        <w:br/>
-      </w:r>
+      </w:pPr>
       <w:r>
         <w:rPr>
           <w:noProof/>
         </w:rPr>
         <w:drawing>
           <wp:inline distT="0" distB="0" distL="0" distR="0">
-            <wp:extent cx="2771140" cy="2705221"/>
-            <wp:effectExtent l="0" t="0" r="0" b="0"/>
-            <wp:docPr id="54414196" name="Picture 11"/>
+            <wp:extent cx="2700020" cy="1962151"/>
+            <wp:effectExtent l="0" t="0" r="5080" b="6350"/>
+            <wp:docPr id="1188390084" name="Picture 21"/>
             <wp:cNvGraphicFramePr>
               <a:graphicFrameLocks xmlns:a="http://schemas.openxmlformats.org/drawingml/2006/main" noChangeAspect="1"/>
             </wp:cNvGraphicFramePr>
@@ -748,7 +694,7 @@
               <a:graphicData uri="http://schemas.openxmlformats.org/drawingml/2006/picture">
                 <pic:pic xmlns:pic="http://schemas.openxmlformats.org/drawingml/2006/picture">
                   <pic:nvPicPr>
-                    <pic:cNvPr id="0" name="Picture 21"/>
+                    <pic:cNvPr id="0" name="Picture 41"/>
                     <pic:cNvPicPr>
                       <a:picLocks noChangeAspect="1" noChangeArrowheads="1"/>
                     </pic:cNvPicPr>
@@ -769,7 +715,7 @@
                   <pic:spPr bwMode="auto">
                     <a:xfrm>
                       <a:off x="0" y="0"/>
-                      <a:ext cx="2782453" cy="2716264"/>
+                      <a:ext cx="2718236" cy="1975389"/>
                     </a:xfrm>
                     <a:prstGeom prst="rect">
                       <a:avLst/>
@@ -785,84 +731,25 @@
           </wp:inline>
         </w:drawing>
       </w:r>
-    </w:p>
-    <w:p>
-      <w:pPr>
+      <w:r>
+        <w:t>avg = -378</w:t>
+      </w:r>
+      <w:r>
         <w:rPr>
           <w:b/>
           <w:bCs/>
         </w:rPr>
-      </w:pPr>
-    </w:p>
-    <w:p>
-      <w:pPr>
-        <w:rPr>
-          <w:b/>
-          <w:bCs/>
-        </w:rPr>
-      </w:pPr>
-    </w:p>
-    <w:p>
-      <w:pPr>
-        <w:rPr>
-          <w:b/>
-          <w:bCs/>
-        </w:rPr>
-      </w:pPr>
-    </w:p>
-    <w:p>
-      <w:pPr>
-        <w:rPr>
-          <w:b/>
-          <w:bCs/>
-        </w:rPr>
-      </w:pPr>
-    </w:p>
-    <w:p>
-      <w:pPr>
-        <w:rPr>
-          <w:b/>
-          <w:bCs/>
-        </w:rPr>
-      </w:pPr>
-    </w:p>
-    <w:p>
-      <w:r>
-        <w:rPr>
-          <w:sz w:val="32"/>
-          <w:szCs w:val="32"/>
-        </w:rPr>
-        <w:lastRenderedPageBreak/>
-        <w:t>Cartpole</w:t>
-      </w:r>
-      <w:r>
-        <w:rPr>
-          <w:sz w:val="32"/>
-          <w:szCs w:val="32"/>
-        </w:rPr>
         <w:br/>
       </w:r>
-      <w:r>
-        <w:rPr>
-          <w:sz w:val="32"/>
-          <w:szCs w:val="32"/>
-        </w:rPr>
-        <w:br/>
-      </w:r>
-      <w:r>
-        <w:t>- without target network</w:t>
-      </w:r>
-    </w:p>
-    <w:p>
       <w:r>
         <w:rPr>
           <w:noProof/>
         </w:rPr>
         <w:drawing>
           <wp:inline distT="0" distB="0" distL="0" distR="0">
-            <wp:extent cx="2374809" cy="1728311"/>
+            <wp:extent cx="3352667" cy="3290131"/>
             <wp:effectExtent l="0" t="0" r="635" b="0"/>
-            <wp:docPr id="1252037192" name="Picture 13"/>
+            <wp:docPr id="2136301181" name="Picture 22"/>
             <wp:cNvGraphicFramePr>
               <a:graphicFrameLocks xmlns:a="http://schemas.openxmlformats.org/drawingml/2006/main" noChangeAspect="1"/>
             </wp:cNvGraphicFramePr>
@@ -870,13 +757,13 @@
               <a:graphicData uri="http://schemas.openxmlformats.org/drawingml/2006/picture">
                 <pic:pic xmlns:pic="http://schemas.openxmlformats.org/drawingml/2006/picture">
                   <pic:nvPicPr>
-                    <pic:cNvPr id="0" name="Picture 25"/>
+                    <pic:cNvPr id="0" name="Picture 43"/>
                     <pic:cNvPicPr>
                       <a:picLocks noChangeAspect="1" noChangeArrowheads="1"/>
                     </pic:cNvPicPr>
                   </pic:nvPicPr>
                   <pic:blipFill>
-                    <a:blip r:embed="rId16" cstate="print">
+                    <a:blip r:embed="rId16">
                       <a:extLst>
                         <a:ext uri="{28A0092B-C50C-407E-A947-70E740481C1C}">
                           <a14:useLocalDpi xmlns:a14="http://schemas.microsoft.com/office/drawing/2010/main" val="0"/>
@@ -891,7 +778,7 @@
                   <pic:spPr bwMode="auto">
                     <a:xfrm>
                       <a:off x="0" y="0"/>
-                      <a:ext cx="2387677" cy="1737676"/>
+                      <a:ext cx="3407179" cy="3343626"/>
                     </a:xfrm>
                     <a:prstGeom prst="rect">
                       <a:avLst/>
@@ -907,18 +794,83 @@
           </wp:inline>
         </w:drawing>
       </w:r>
-      <w:r>
-        <w:t xml:space="preserve"> </w:t>
-      </w:r>
+    </w:p>
+    <w:p>
+      <w:pPr>
+        <w:rPr>
+          <w:b/>
+          <w:bCs/>
+        </w:rPr>
+      </w:pPr>
+    </w:p>
+    <w:p>
+      <w:pPr>
+        <w:rPr>
+          <w:b/>
+          <w:bCs/>
+        </w:rPr>
+      </w:pPr>
+    </w:p>
+    <w:p>
+      <w:pPr>
+        <w:rPr>
+          <w:b/>
+          <w:bCs/>
+        </w:rPr>
+      </w:pPr>
+    </w:p>
+    <w:p>
+      <w:pPr>
+        <w:rPr>
+          <w:b/>
+          <w:bCs/>
+        </w:rPr>
+      </w:pPr>
+    </w:p>
+    <w:p>
+      <w:pPr>
+        <w:rPr>
+          <w:b/>
+          <w:bCs/>
+        </w:rPr>
+      </w:pPr>
+    </w:p>
+    <w:p>
+      <w:r>
+        <w:rPr>
+          <w:sz w:val="32"/>
+          <w:szCs w:val="32"/>
+        </w:rPr>
+        <w:t>Cartpole</w:t>
+      </w:r>
+      <w:r>
+        <w:rPr>
+          <w:sz w:val="32"/>
+          <w:szCs w:val="32"/>
+        </w:rPr>
+        <w:br/>
+      </w:r>
+      <w:r>
+        <w:rPr>
+          <w:sz w:val="32"/>
+          <w:szCs w:val="32"/>
+        </w:rPr>
+        <w:br/>
+      </w:r>
+      <w:r>
+        <w:t>- without target network</w:t>
+      </w:r>
+    </w:p>
+    <w:p>
       <w:r>
         <w:rPr>
           <w:noProof/>
         </w:rPr>
         <w:drawing>
           <wp:inline distT="0" distB="0" distL="0" distR="0">
-            <wp:extent cx="2374265" cy="1752877"/>
-            <wp:effectExtent l="0" t="0" r="635" b="0"/>
-            <wp:docPr id="1921925390" name="Picture 14"/>
+            <wp:extent cx="2660885" cy="1991170"/>
+            <wp:effectExtent l="0" t="0" r="0" b="3175"/>
+            <wp:docPr id="1480937591" name="Picture 8"/>
             <wp:cNvGraphicFramePr>
               <a:graphicFrameLocks xmlns:a="http://schemas.openxmlformats.org/drawingml/2006/main" noChangeAspect="1"/>
             </wp:cNvGraphicFramePr>
@@ -926,7 +878,7 @@
               <a:graphicData uri="http://schemas.openxmlformats.org/drawingml/2006/picture">
                 <pic:pic xmlns:pic="http://schemas.openxmlformats.org/drawingml/2006/picture">
                   <pic:nvPicPr>
-                    <pic:cNvPr id="0" name="Picture 27"/>
+                    <pic:cNvPr id="0" name="Picture 15"/>
                     <pic:cNvPicPr>
                       <a:picLocks noChangeAspect="1" noChangeArrowheads="1"/>
                     </pic:cNvPicPr>
@@ -947,7 +899,7 @@
                   <pic:spPr bwMode="auto">
                     <a:xfrm>
                       <a:off x="0" y="0"/>
-                      <a:ext cx="2411639" cy="1780469"/>
+                      <a:ext cx="2705113" cy="2024266"/>
                     </a:xfrm>
                     <a:prstGeom prst="rect">
                       <a:avLst/>
@@ -963,17 +915,18 @@
           </wp:inline>
         </w:drawing>
       </w:r>
-    </w:p>
-    <w:p>
+      <w:r>
+        <w:t xml:space="preserve"> </w:t>
+      </w:r>
       <w:r>
         <w:rPr>
           <w:noProof/>
         </w:rPr>
         <w:drawing>
           <wp:inline distT="0" distB="0" distL="0" distR="0">
-            <wp:extent cx="2322181" cy="1770217"/>
-            <wp:effectExtent l="0" t="0" r="2540" b="0"/>
-            <wp:docPr id="1801313894" name="Picture 16"/>
+            <wp:extent cx="2735333" cy="1999716"/>
+            <wp:effectExtent l="0" t="0" r="0" b="0"/>
+            <wp:docPr id="1370505776" name="Picture 9"/>
             <wp:cNvGraphicFramePr>
               <a:graphicFrameLocks xmlns:a="http://schemas.openxmlformats.org/drawingml/2006/main" noChangeAspect="1"/>
             </wp:cNvGraphicFramePr>
@@ -981,13 +934,13 @@
               <a:graphicData uri="http://schemas.openxmlformats.org/drawingml/2006/picture">
                 <pic:pic xmlns:pic="http://schemas.openxmlformats.org/drawingml/2006/picture">
                   <pic:nvPicPr>
-                    <pic:cNvPr id="0" name="Picture 31"/>
+                    <pic:cNvPr id="0" name="Picture 17"/>
                     <pic:cNvPicPr>
                       <a:picLocks noChangeAspect="1" noChangeArrowheads="1"/>
                     </pic:cNvPicPr>
                   </pic:nvPicPr>
                   <pic:blipFill>
-                    <a:blip r:embed="rId18" cstate="print">
+                    <a:blip r:embed="rId18">
                       <a:extLst>
                         <a:ext uri="{28A0092B-C50C-407E-A947-70E740481C1C}">
                           <a14:useLocalDpi xmlns:a14="http://schemas.microsoft.com/office/drawing/2010/main" val="0"/>
@@ -1002,7 +955,7 @@
                   <pic:spPr bwMode="auto">
                     <a:xfrm>
                       <a:off x="0" y="0"/>
-                      <a:ext cx="2333072" cy="1778519"/>
+                      <a:ext cx="2768254" cy="2023783"/>
                     </a:xfrm>
                     <a:prstGeom prst="rect">
                       <a:avLst/>
@@ -1018,27 +971,17 @@
           </wp:inline>
         </w:drawing>
       </w:r>
-      <w:r>
-        <w:br/>
-      </w:r>
-      <w:r>
-        <w:t>Update every target network</w:t>
-      </w:r>
-      <w:r>
-        <w:br/>
-      </w:r>
-      <w:r>
-        <w:br/>
-      </w:r>
+    </w:p>
+    <w:p>
       <w:r>
         <w:rPr>
           <w:noProof/>
         </w:rPr>
         <w:drawing>
           <wp:inline distT="0" distB="0" distL="0" distR="0">
-            <wp:extent cx="2324573" cy="1724865"/>
-            <wp:effectExtent l="0" t="0" r="0" b="2540"/>
-            <wp:docPr id="1958946300" name="Picture 17"/>
+            <wp:extent cx="2650612" cy="2025354"/>
+            <wp:effectExtent l="0" t="0" r="3810" b="0"/>
+            <wp:docPr id="331605614" name="Picture 10"/>
             <wp:cNvGraphicFramePr>
               <a:graphicFrameLocks xmlns:a="http://schemas.openxmlformats.org/drawingml/2006/main" noChangeAspect="1"/>
             </wp:cNvGraphicFramePr>
@@ -1046,13 +989,13 @@
               <a:graphicData uri="http://schemas.openxmlformats.org/drawingml/2006/picture">
                 <pic:pic xmlns:pic="http://schemas.openxmlformats.org/drawingml/2006/picture">
                   <pic:nvPicPr>
-                    <pic:cNvPr id="0" name="Picture 33"/>
+                    <pic:cNvPr id="0" name="Picture 19"/>
                     <pic:cNvPicPr>
                       <a:picLocks noChangeAspect="1" noChangeArrowheads="1"/>
                     </pic:cNvPicPr>
                   </pic:nvPicPr>
                   <pic:blipFill>
-                    <a:blip r:embed="rId19" cstate="print">
+                    <a:blip r:embed="rId19">
                       <a:extLst>
                         <a:ext uri="{28A0092B-C50C-407E-A947-70E740481C1C}">
                           <a14:useLocalDpi xmlns:a14="http://schemas.microsoft.com/office/drawing/2010/main" val="0"/>
@@ -1067,7 +1010,7 @@
                   <pic:spPr bwMode="auto">
                     <a:xfrm>
                       <a:off x="0" y="0"/>
-                      <a:ext cx="2364024" cy="1754138"/>
+                      <a:ext cx="2687589" cy="2053609"/>
                     </a:xfrm>
                     <a:prstGeom prst="rect">
                       <a:avLst/>
@@ -1084,7 +1027,19 @@
         </w:drawing>
       </w:r>
       <w:r>
-        <w:t xml:space="preserve"> </w:t>
+        <w:t>avg = 128</w:t>
+      </w:r>
+      <w:r>
+        <w:br/>
+      </w:r>
+      <w:r>
+        <w:t>Update every target network</w:t>
+      </w:r>
+      <w:r>
+        <w:br/>
+      </w:r>
+      <w:r>
+        <w:br/>
       </w:r>
       <w:r>
         <w:rPr>
@@ -1092,9 +1047,9 @@
         </w:rPr>
         <w:drawing>
           <wp:inline distT="0" distB="0" distL="0" distR="0">
-            <wp:extent cx="2362468" cy="1729799"/>
-            <wp:effectExtent l="0" t="0" r="0" b="0"/>
-            <wp:docPr id="973322882" name="Picture 18"/>
+            <wp:extent cx="2538095" cy="1899283"/>
+            <wp:effectExtent l="0" t="0" r="1905" b="6350"/>
+            <wp:docPr id="1613676830" name="Picture 4"/>
             <wp:cNvGraphicFramePr>
               <a:graphicFrameLocks xmlns:a="http://schemas.openxmlformats.org/drawingml/2006/main" noChangeAspect="1"/>
             </wp:cNvGraphicFramePr>
@@ -1102,7 +1057,7 @@
               <a:graphicData uri="http://schemas.openxmlformats.org/drawingml/2006/picture">
                 <pic:pic xmlns:pic="http://schemas.openxmlformats.org/drawingml/2006/picture">
                   <pic:nvPicPr>
-                    <pic:cNvPr id="0" name="Picture 35"/>
+                    <pic:cNvPr id="0" name="Picture 7"/>
                     <pic:cNvPicPr>
                       <a:picLocks noChangeAspect="1" noChangeArrowheads="1"/>
                     </pic:cNvPicPr>
@@ -1123,7 +1078,7 @@
                   <pic:spPr bwMode="auto">
                     <a:xfrm>
                       <a:off x="0" y="0"/>
-                      <a:ext cx="2429988" cy="1779237"/>
+                      <a:ext cx="2580497" cy="1931013"/>
                     </a:xfrm>
                     <a:prstGeom prst="rect">
                       <a:avLst/>
@@ -1139,17 +1094,18 @@
           </wp:inline>
         </w:drawing>
       </w:r>
-    </w:p>
-    <w:p>
+      <w:r>
+        <w:t xml:space="preserve"> </w:t>
+      </w:r>
       <w:r>
         <w:rPr>
           <w:noProof/>
         </w:rPr>
         <w:drawing>
           <wp:inline distT="0" distB="0" distL="0" distR="0">
-            <wp:extent cx="2105624" cy="1605134"/>
-            <wp:effectExtent l="0" t="0" r="3175" b="0"/>
-            <wp:docPr id="741208192" name="Picture 19"/>
+            <wp:extent cx="2615013" cy="1911755"/>
+            <wp:effectExtent l="0" t="0" r="1270" b="6350"/>
+            <wp:docPr id="1977061818" name="Picture 5"/>
             <wp:cNvGraphicFramePr>
               <a:graphicFrameLocks xmlns:a="http://schemas.openxmlformats.org/drawingml/2006/main" noChangeAspect="1"/>
             </wp:cNvGraphicFramePr>
@@ -1157,13 +1113,13 @@
               <a:graphicData uri="http://schemas.openxmlformats.org/drawingml/2006/picture">
                 <pic:pic xmlns:pic="http://schemas.openxmlformats.org/drawingml/2006/picture">
                   <pic:nvPicPr>
-                    <pic:cNvPr id="0" name="Picture 37"/>
+                    <pic:cNvPr id="0" name="Picture 9"/>
                     <pic:cNvPicPr>
                       <a:picLocks noChangeAspect="1" noChangeArrowheads="1"/>
                     </pic:cNvPicPr>
                   </pic:nvPicPr>
                   <pic:blipFill>
-                    <a:blip r:embed="rId21" cstate="print">
+                    <a:blip r:embed="rId21">
                       <a:extLst>
                         <a:ext uri="{28A0092B-C50C-407E-A947-70E740481C1C}">
                           <a14:useLocalDpi xmlns:a14="http://schemas.microsoft.com/office/drawing/2010/main" val="0"/>
@@ -1178,7 +1134,7 @@
                   <pic:spPr bwMode="auto">
                     <a:xfrm>
                       <a:off x="0" y="0"/>
-                      <a:ext cx="2145868" cy="1635812"/>
+                      <a:ext cx="2687020" cy="1964397"/>
                     </a:xfrm>
                     <a:prstGeom prst="rect">
                       <a:avLst/>
@@ -1194,33 +1150,18 @@
           </wp:inline>
         </w:drawing>
       </w:r>
-      <w:r>
-        <w:br/>
-      </w:r>
-    </w:p>
-    <w:p>
-      <w:pPr>
-        <w:pStyle w:val="ListParagraph"/>
-      </w:pPr>
-      <w:r>
+    </w:p>
+    <w:p>
+      <w:r>
+        <w:rPr>
+          <w:noProof/>
+        </w:rPr>
         <w:lastRenderedPageBreak/>
-        <w:t>-update every 20 training calls</w:t>
-      </w:r>
-      <w:r>
-        <w:br/>
-      </w:r>
-      <w:r>
-        <w:br/>
-      </w:r>
-      <w:r>
-        <w:rPr>
-          <w:noProof/>
-        </w:rPr>
         <w:drawing>
           <wp:inline distT="0" distB="0" distL="0" distR="0">
-            <wp:extent cx="2443039" cy="1809065"/>
-            <wp:effectExtent l="0" t="0" r="0" b="0"/>
-            <wp:docPr id="1790773761" name="Picture 20"/>
+            <wp:extent cx="2623559" cy="1986289"/>
+            <wp:effectExtent l="0" t="0" r="5715" b="0"/>
+            <wp:docPr id="1822862441" name="Picture 7"/>
             <wp:cNvGraphicFramePr>
               <a:graphicFrameLocks xmlns:a="http://schemas.openxmlformats.org/drawingml/2006/main" noChangeAspect="1"/>
             </wp:cNvGraphicFramePr>
@@ -1228,13 +1169,13 @@
               <a:graphicData uri="http://schemas.openxmlformats.org/drawingml/2006/picture">
                 <pic:pic xmlns:pic="http://schemas.openxmlformats.org/drawingml/2006/picture">
                   <pic:nvPicPr>
-                    <pic:cNvPr id="0" name="Picture 39"/>
+                    <pic:cNvPr id="0" name="Picture 13"/>
                     <pic:cNvPicPr>
                       <a:picLocks noChangeAspect="1" noChangeArrowheads="1"/>
                     </pic:cNvPicPr>
                   </pic:nvPicPr>
                   <pic:blipFill>
-                    <a:blip r:embed="rId22" cstate="print">
+                    <a:blip r:embed="rId22">
                       <a:extLst>
                         <a:ext uri="{28A0092B-C50C-407E-A947-70E740481C1C}">
                           <a14:useLocalDpi xmlns:a14="http://schemas.microsoft.com/office/drawing/2010/main" val="0"/>
@@ -1249,7 +1190,7 @@
                   <pic:spPr bwMode="auto">
                     <a:xfrm>
                       <a:off x="0" y="0"/>
-                      <a:ext cx="2458448" cy="1820476"/>
+                      <a:ext cx="2979127" cy="2255488"/>
                     </a:xfrm>
                     <a:prstGeom prst="rect">
                       <a:avLst/>
@@ -1266,7 +1207,21 @@
         </w:drawing>
       </w:r>
       <w:r>
-        <w:t xml:space="preserve"> </w:t>
+        <w:t>avg=122</w:t>
+      </w:r>
+      <w:r>
+        <w:br/>
+      </w:r>
+    </w:p>
+    <w:p>
+      <w:r>
+        <w:t>-update every 20 training calls</w:t>
+      </w:r>
+      <w:r>
+        <w:br/>
+      </w:r>
+      <w:r>
+        <w:br/>
       </w:r>
       <w:r>
         <w:rPr>
@@ -1274,9 +1229,9 @@
         </w:rPr>
         <w:drawing>
           <wp:inline distT="0" distB="0" distL="0" distR="0">
-            <wp:extent cx="2442845" cy="1777118"/>
-            <wp:effectExtent l="0" t="0" r="0" b="1270"/>
-            <wp:docPr id="651476339" name="Picture 21"/>
+            <wp:extent cx="2546685" cy="1905712"/>
+            <wp:effectExtent l="0" t="0" r="6350" b="0"/>
+            <wp:docPr id="1384805657" name="Picture 1"/>
             <wp:cNvGraphicFramePr>
               <a:graphicFrameLocks xmlns:a="http://schemas.openxmlformats.org/drawingml/2006/main" noChangeAspect="1"/>
             </wp:cNvGraphicFramePr>
@@ -1284,7 +1239,7 @@
               <a:graphicData uri="http://schemas.openxmlformats.org/drawingml/2006/picture">
                 <pic:pic xmlns:pic="http://schemas.openxmlformats.org/drawingml/2006/picture">
                   <pic:nvPicPr>
-                    <pic:cNvPr id="0" name="Picture 41"/>
+                    <pic:cNvPr id="0" name="Picture 1"/>
                     <pic:cNvPicPr>
                       <a:picLocks noChangeAspect="1" noChangeArrowheads="1"/>
                     </pic:cNvPicPr>
@@ -1305,7 +1260,7 @@
                   <pic:spPr bwMode="auto">
                     <a:xfrm>
                       <a:off x="0" y="0"/>
-                      <a:ext cx="2470813" cy="1797464"/>
+                      <a:ext cx="2657249" cy="1988448"/>
                     </a:xfrm>
                     <a:prstGeom prst="rect">
                       <a:avLst/>
@@ -1321,20 +1276,18 @@
           </wp:inline>
         </w:drawing>
       </w:r>
-    </w:p>
-    <w:p>
-      <w:pPr>
-        <w:pStyle w:val="ListParagraph"/>
-      </w:pPr>
+      <w:r>
+        <w:t xml:space="preserve"> </w:t>
+      </w:r>
       <w:r>
         <w:rPr>
           <w:noProof/>
         </w:rPr>
         <w:drawing>
           <wp:inline distT="0" distB="0" distL="0" distR="0">
-            <wp:extent cx="2387966" cy="1828559"/>
-            <wp:effectExtent l="0" t="0" r="0" b="635"/>
-            <wp:docPr id="1655874081" name="Picture 22"/>
+            <wp:extent cx="2640126" cy="1930114"/>
+            <wp:effectExtent l="0" t="0" r="1905" b="635"/>
+            <wp:docPr id="107137433" name="Picture 2"/>
             <wp:cNvGraphicFramePr>
               <a:graphicFrameLocks xmlns:a="http://schemas.openxmlformats.org/drawingml/2006/main" noChangeAspect="1"/>
             </wp:cNvGraphicFramePr>
@@ -1342,7 +1295,7 @@
               <a:graphicData uri="http://schemas.openxmlformats.org/drawingml/2006/picture">
                 <pic:pic xmlns:pic="http://schemas.openxmlformats.org/drawingml/2006/picture">
                   <pic:nvPicPr>
-                    <pic:cNvPr id="0" name="Picture 43"/>
+                    <pic:cNvPr id="0" name="Picture 3"/>
                     <pic:cNvPicPr>
                       <a:picLocks noChangeAspect="1" noChangeArrowheads="1"/>
                     </pic:cNvPicPr>
@@ -1363,7 +1316,7 @@
                   <pic:spPr bwMode="auto">
                     <a:xfrm>
                       <a:off x="0" y="0"/>
-                      <a:ext cx="2412984" cy="1847716"/>
+                      <a:ext cx="2673877" cy="1954788"/>
                     </a:xfrm>
                     <a:prstGeom prst="rect">
                       <a:avLst/>
@@ -1378,6 +1331,64 @@
             </a:graphic>
           </wp:inline>
         </w:drawing>
+      </w:r>
+    </w:p>
+    <w:p>
+      <w:r>
+        <w:rPr>
+          <w:noProof/>
+        </w:rPr>
+        <w:drawing>
+          <wp:inline distT="0" distB="0" distL="0" distR="0">
+            <wp:extent cx="2640650" cy="1999230"/>
+            <wp:effectExtent l="0" t="0" r="1270" b="0"/>
+            <wp:docPr id="891316559" name="Picture 3"/>
+            <wp:cNvGraphicFramePr>
+              <a:graphicFrameLocks xmlns:a="http://schemas.openxmlformats.org/drawingml/2006/main" noChangeAspect="1"/>
+            </wp:cNvGraphicFramePr>
+            <a:graphic xmlns:a="http://schemas.openxmlformats.org/drawingml/2006/main">
+              <a:graphicData uri="http://schemas.openxmlformats.org/drawingml/2006/picture">
+                <pic:pic xmlns:pic="http://schemas.openxmlformats.org/drawingml/2006/picture">
+                  <pic:nvPicPr>
+                    <pic:cNvPr id="0" name="Picture 5"/>
+                    <pic:cNvPicPr>
+                      <a:picLocks noChangeAspect="1" noChangeArrowheads="1"/>
+                    </pic:cNvPicPr>
+                  </pic:nvPicPr>
+                  <pic:blipFill>
+                    <a:blip r:embed="rId25">
+                      <a:extLst>
+                        <a:ext uri="{28A0092B-C50C-407E-A947-70E740481C1C}">
+                          <a14:useLocalDpi xmlns:a14="http://schemas.microsoft.com/office/drawing/2010/main" val="0"/>
+                        </a:ext>
+                      </a:extLst>
+                    </a:blip>
+                    <a:srcRect/>
+                    <a:stretch>
+                      <a:fillRect/>
+                    </a:stretch>
+                  </pic:blipFill>
+                  <pic:spPr bwMode="auto">
+                    <a:xfrm>
+                      <a:off x="0" y="0"/>
+                      <a:ext cx="2675910" cy="2025925"/>
+                    </a:xfrm>
+                    <a:prstGeom prst="rect">
+                      <a:avLst/>
+                    </a:prstGeom>
+                    <a:noFill/>
+                    <a:ln>
+                      <a:noFill/>
+                    </a:ln>
+                  </pic:spPr>
+                </pic:pic>
+              </a:graphicData>
+            </a:graphic>
+          </wp:inline>
+        </w:drawing>
+      </w:r>
+      <w:r>
+        <w:t>avg = 241</w:t>
       </w:r>
     </w:p>
     <w:p>

</xml_diff>